<commit_message>
changes in commands used in git and github
</commit_message>
<xml_diff>
--- a/Commands used in GIT and GIT HUB.docx
+++ b/Commands used in GIT and GIT HUB.docx
@@ -315,8 +315,6 @@
         </w:rPr>
         <w:t>git config --list</w:t>
       </w:r>
-      <w:bookmarkStart w:id="0" w:name="_GoBack"/>
-      <w:bookmarkEnd w:id="0"/>
     </w:p>
     <w:p>
       <w:pPr>
@@ -1561,7 +1559,25 @@
           <w:sz w:val="24"/>
           <w:szCs w:val="24"/>
         </w:rPr>
-        <w:t>Go to setting, SSH and GPA keys.</w:t>
+        <w:t>Go to setting, SSH and GP</w:t>
+      </w:r>
+      <w:r>
+        <w:rPr>
+          <w:rFonts w:ascii="Lucida Bright" w:hAnsi="Lucida Bright"/>
+          <w:sz w:val="24"/>
+          <w:szCs w:val="24"/>
+        </w:rPr>
+        <w:t>G</w:t>
+      </w:r>
+      <w:bookmarkStart w:id="0" w:name="_GoBack"/>
+      <w:bookmarkEnd w:id="0"/>
+      <w:r>
+        <w:rPr>
+          <w:rFonts w:ascii="Lucida Bright" w:hAnsi="Lucida Bright"/>
+          <w:sz w:val="24"/>
+          <w:szCs w:val="24"/>
+        </w:rPr>
+        <w:t xml:space="preserve"> keys.</w:t>
       </w:r>
     </w:p>
     <w:p>

</xml_diff>